<commit_message>
added my part to report/analysis
</commit_message>
<xml_diff>
--- a/report.docx
+++ b/report.docx
@@ -1,6 +1,6 @@
 
 <file path=word/document.xml><?xml version="1.0" encoding="utf-8"?>
-<w:document xmlns:wpc="http://schemas.microsoft.com/office/word/2010/wordprocessingCanvas" xmlns:cx="http://schemas.microsoft.com/office/drawing/2014/chartex" xmlns:cx1="http://schemas.microsoft.com/office/drawing/2015/9/8/chartex" xmlns:cx2="http://schemas.microsoft.com/office/drawing/2015/10/21/chartex" xmlns:cx3="http://schemas.microsoft.com/office/drawing/2016/5/9/chartex" xmlns:cx4="http://schemas.microsoft.com/office/drawing/2016/5/10/chartex" xmlns:cx5="http://schemas.microsoft.com/office/drawing/2016/5/11/chartex" xmlns:cx6="http://schemas.microsoft.com/office/drawing/2016/5/12/chartex" xmlns:cx7="http://schemas.microsoft.com/office/drawing/2016/5/13/chartex" xmlns:cx8="http://schemas.microsoft.com/office/drawing/2016/5/14/chartex" xmlns:mc="http://schemas.openxmlformats.org/markup-compatibility/2006" xmlns:aink="http://schemas.microsoft.com/office/drawing/2016/ink" xmlns:am3d="http://schemas.microsoft.com/office/drawing/2017/model3d" xmlns:o="urn:schemas-microsoft-com:office:office" xmlns:r="http://schemas.openxmlformats.org/officeDocument/2006/relationships" xmlns:m="http://schemas.openxmlformats.org/officeDocument/2006/math" xmlns:v="urn:schemas-microsoft-com:vml" xmlns:wp14="http://schemas.microsoft.com/office/word/2010/wordprocessingDrawing" xmlns:wp="http://schemas.openxmlformats.org/drawingml/2006/wordprocessingDrawing" xmlns:w10="urn:schemas-microsoft-com:office:word" xmlns:w="http://schemas.openxmlformats.org/wordprocessingml/2006/main" xmlns:w14="http://schemas.microsoft.com/office/word/2010/wordml" xmlns:w15="http://schemas.microsoft.com/office/word/2012/wordml" xmlns:w16cex="http://schemas.microsoft.com/office/word/2018/wordml/cex" xmlns:w16cid="http://schemas.microsoft.com/office/word/2016/wordml/cid" xmlns:w16="http://schemas.microsoft.com/office/word/2018/wordml" xmlns:w16sdtdh="http://schemas.microsoft.com/office/word/2020/wordml/sdtdatahash" xmlns:w16se="http://schemas.microsoft.com/office/word/2015/wordml/symex" xmlns:wpg="http://schemas.microsoft.com/office/word/2010/wordprocessingGroup" xmlns:wpi="http://schemas.microsoft.com/office/word/2010/wordprocessingInk" xmlns:wne="http://schemas.microsoft.com/office/word/2006/wordml" xmlns:wps="http://schemas.microsoft.com/office/word/2010/wordprocessingShape" mc:Ignorable="w14 w15 w16se w16cid w16 w16cex w16sdtdh wp14">
+<w:document xmlns:wpc="http://schemas.microsoft.com/office/word/2010/wordprocessingCanvas" xmlns:cx="http://schemas.microsoft.com/office/drawing/2014/chartex" xmlns:cx1="http://schemas.microsoft.com/office/drawing/2015/9/8/chartex" xmlns:cx2="http://schemas.microsoft.com/office/drawing/2015/10/21/chartex" xmlns:cx3="http://schemas.microsoft.com/office/drawing/2016/5/9/chartex" xmlns:cx4="http://schemas.microsoft.com/office/drawing/2016/5/10/chartex" xmlns:cx5="http://schemas.microsoft.com/office/drawing/2016/5/11/chartex" xmlns:cx6="http://schemas.microsoft.com/office/drawing/2016/5/12/chartex" xmlns:cx7="http://schemas.microsoft.com/office/drawing/2016/5/13/chartex" xmlns:cx8="http://schemas.microsoft.com/office/drawing/2016/5/14/chartex" xmlns:mc="http://schemas.openxmlformats.org/markup-compatibility/2006" xmlns:aink="http://schemas.microsoft.com/office/drawing/2016/ink" xmlns:am3d="http://schemas.microsoft.com/office/drawing/2017/model3d" xmlns:o="urn:schemas-microsoft-com:office:office" xmlns:r="http://schemas.openxmlformats.org/officeDocument/2006/relationships" xmlns:m="http://schemas.openxmlformats.org/officeDocument/2006/math" xmlns:v="urn:schemas-microsoft-com:vml" xmlns:wp14="http://schemas.microsoft.com/office/word/2010/wordprocessingDrawing" xmlns:wp="http://schemas.openxmlformats.org/drawingml/2006/wordprocessingDrawing" xmlns:w10="urn:schemas-microsoft-com:office:word" xmlns:w="http://schemas.openxmlformats.org/wordprocessingml/2006/main" xmlns:w14="http://schemas.microsoft.com/office/word/2010/wordml" xmlns:w15="http://schemas.microsoft.com/office/word/2012/wordml" xmlns:w16cex="http://schemas.microsoft.com/office/word/2018/wordml/cex" xmlns:w16cid="http://schemas.microsoft.com/office/word/2016/wordml/cid" xmlns:w16="http://schemas.microsoft.com/office/word/2018/wordml" xmlns:w16se="http://schemas.microsoft.com/office/word/2015/wordml/symex" xmlns:wpg="http://schemas.microsoft.com/office/word/2010/wordprocessingGroup" xmlns:wpi="http://schemas.microsoft.com/office/word/2010/wordprocessingInk" xmlns:wne="http://schemas.microsoft.com/office/word/2006/wordml" xmlns:wps="http://schemas.microsoft.com/office/word/2010/wordprocessingShape" mc:Ignorable="w14 w15 w16se w16cid w16 w16cex wp14">
   <w:body>
     <w:p>
       <w:pPr>
@@ -22,8 +22,232 @@
       </w:r>
     </w:p>
     <w:p>
-      <w:r>
-        <w:t>Reshaping: in order to reshape we simply change the value of row and col if the product of the new value equal to the original size.</w:t>
+      <w:pPr>
+        <w:rPr>
+          <w:b/>
+          <w:bCs/>
+          <w:sz w:val="32"/>
+          <w:szCs w:val="32"/>
+        </w:rPr>
+      </w:pPr>
+      <w:r>
+        <w:rPr>
+          <w:b/>
+          <w:bCs/>
+          <w:sz w:val="32"/>
+          <w:szCs w:val="32"/>
+        </w:rPr>
+        <w:t>sparseMatrix.hpp</w:t>
+      </w:r>
+    </w:p>
+    <w:p>
+      <w:r>
+        <w:t xml:space="preserve">This implementation uses CSR or Yale format. It has a </w:t>
+      </w:r>
+      <w:proofErr w:type="gramStart"/>
+      <w:r>
+        <w:t>elements</w:t>
+      </w:r>
+      <w:proofErr w:type="gramEnd"/>
+      <w:r>
+        <w:t xml:space="preserve">, </w:t>
+      </w:r>
+      <w:proofErr w:type="spellStart"/>
+      <w:r>
+        <w:t>col_index</w:t>
+      </w:r>
+      <w:proofErr w:type="spellEnd"/>
+      <w:r>
+        <w:t xml:space="preserve">, and </w:t>
+      </w:r>
+      <w:proofErr w:type="spellStart"/>
+      <w:r>
+        <w:t>row_index</w:t>
+      </w:r>
+      <w:proofErr w:type="spellEnd"/>
+      <w:r>
+        <w:t xml:space="preserve"> to store </w:t>
+      </w:r>
+      <w:proofErr w:type="spellStart"/>
+      <w:r>
+        <w:t>sparseMatrix</w:t>
+      </w:r>
+      <w:proofErr w:type="spellEnd"/>
+      <w:r>
+        <w:t>.</w:t>
+      </w:r>
+    </w:p>
+    <w:p>
+      <w:proofErr w:type="spellStart"/>
+      <w:proofErr w:type="gramStart"/>
+      <w:r>
+        <w:t>sparseMatrx</w:t>
+      </w:r>
+      <w:proofErr w:type="spellEnd"/>
+      <w:r>
+        <w:t>(</w:t>
+      </w:r>
+      <w:proofErr w:type="gramEnd"/>
+      <w:r>
+        <w:t xml:space="preserve">int row, int cols): construct empty </w:t>
+      </w:r>
+      <w:proofErr w:type="spellStart"/>
+      <w:r>
+        <w:t>sparseMatrix</w:t>
+      </w:r>
+      <w:proofErr w:type="spellEnd"/>
+      <w:r>
+        <w:t xml:space="preserve"> object.</w:t>
+      </w:r>
+    </w:p>
+    <w:p>
+      <w:proofErr w:type="spellStart"/>
+      <w:proofErr w:type="gramStart"/>
+      <w:r>
+        <w:t>SparseMatrix</w:t>
+      </w:r>
+      <w:proofErr w:type="spellEnd"/>
+      <w:r>
+        <w:t>(</w:t>
+      </w:r>
+      <w:proofErr w:type="gramEnd"/>
+      <w:r>
+        <w:t xml:space="preserve">Matrix&lt;T&gt; &amp; matrix): construct </w:t>
+      </w:r>
+      <w:proofErr w:type="spellStart"/>
+      <w:r>
+        <w:t>sparseMatrix</w:t>
+      </w:r>
+      <w:proofErr w:type="spellEnd"/>
+      <w:r>
+        <w:t xml:space="preserve"> from Matrix class. (a conversion)</w:t>
+      </w:r>
+    </w:p>
+    <w:p>
+      <w:proofErr w:type="spellStart"/>
+      <w:proofErr w:type="gramStart"/>
+      <w:r>
+        <w:t>sparseMatrix</w:t>
+      </w:r>
+      <w:proofErr w:type="spellEnd"/>
+      <w:r>
+        <w:t>(</w:t>
+      </w:r>
+      <w:proofErr w:type="gramEnd"/>
+      <w:r>
+        <w:t xml:space="preserve">const </w:t>
+      </w:r>
+      <w:proofErr w:type="spellStart"/>
+      <w:r>
+        <w:t>sparseMatrix</w:t>
+      </w:r>
+      <w:proofErr w:type="spellEnd"/>
+      <w:r>
+        <w:t>&lt;T&gt; &amp; other&gt;: copy constructor.</w:t>
+      </w:r>
+    </w:p>
+    <w:p>
+      <w:r>
+        <w:t>~</w:t>
+      </w:r>
+      <w:proofErr w:type="spellStart"/>
+      <w:proofErr w:type="gramStart"/>
+      <w:r>
+        <w:t>sparseMatrix</w:t>
+      </w:r>
+      <w:proofErr w:type="spellEnd"/>
+      <w:r>
+        <w:t>(</w:t>
+      </w:r>
+      <w:proofErr w:type="gramEnd"/>
+      <w:r>
+        <w:t xml:space="preserve">): default </w:t>
+      </w:r>
+      <w:proofErr w:type="spellStart"/>
+      <w:r>
+        <w:t>deconstructor</w:t>
+      </w:r>
+      <w:proofErr w:type="spellEnd"/>
+    </w:p>
+    <w:p>
+      <w:proofErr w:type="spellStart"/>
+      <w:r>
+        <w:t>ConvertToDense</w:t>
+      </w:r>
+      <w:proofErr w:type="spellEnd"/>
+      <w:r>
+        <w:t>(</w:t>
+      </w:r>
+      <w:proofErr w:type="spellStart"/>
+      <w:r>
+        <w:t>sparseMatrix</w:t>
+      </w:r>
+      <w:proofErr w:type="spellEnd"/>
+      <w:r>
+        <w:t xml:space="preserve">): convert a </w:t>
+      </w:r>
+      <w:proofErr w:type="spellStart"/>
+      <w:r>
+        <w:t>sparseMatrix</w:t>
+      </w:r>
+      <w:proofErr w:type="spellEnd"/>
+      <w:r>
+        <w:t xml:space="preserve"> to dense Matrix.</w:t>
+      </w:r>
+    </w:p>
+    <w:p>
+      <w:r>
+        <w:t xml:space="preserve">Thus, this allows a conversion between </w:t>
+      </w:r>
+      <w:proofErr w:type="spellStart"/>
+      <w:r>
+        <w:t>sparseMatrix</w:t>
+      </w:r>
+      <w:proofErr w:type="spellEnd"/>
+      <w:r>
+        <w:t xml:space="preserve"> and Matrix class with ease.</w:t>
+      </w:r>
+    </w:p>
+    <w:p>
+      <w:pPr>
+        <w:rPr>
+          <w:b/>
+          <w:bCs/>
+          <w:sz w:val="32"/>
+          <w:szCs w:val="32"/>
+        </w:rPr>
+      </w:pPr>
+    </w:p>
+    <w:p>
+      <w:pPr>
+        <w:rPr>
+          <w:b/>
+          <w:bCs/>
+          <w:sz w:val="32"/>
+          <w:szCs w:val="32"/>
+        </w:rPr>
+      </w:pPr>
+      <w:r>
+        <w:rPr>
+          <w:b/>
+          <w:bCs/>
+          <w:sz w:val="32"/>
+          <w:szCs w:val="32"/>
+        </w:rPr>
+        <w:t>matrix.hpp</w:t>
+      </w:r>
+    </w:p>
+    <w:p>
+      <w:r>
+        <w:t xml:space="preserve">Reshaping: </w:t>
+      </w:r>
+      <w:proofErr w:type="gramStart"/>
+      <w:r>
+        <w:t>in order to</w:t>
+      </w:r>
+      <w:proofErr w:type="gramEnd"/>
+      <w:r>
+        <w:t xml:space="preserve"> reshape we simply change the value of row and col if the product of the new value equal to the original size.</w:t>
       </w:r>
     </w:p>
     <w:p>
@@ -58,7 +282,31 @@
     </w:p>
     <w:p>
       <w:r>
-        <w:t>The average function, Min function and Max function also have a slightly different implementation when the matrix typename is not a primitive type. Two version of each function exist. Each called to the function will check if the typename is a reference type. If this is true, it will choose the implementation suited for that datatype. For instance, if the typename is complex, we will compare the modulus of two complex number instead of applying the &gt; operator directly to the object.</w:t>
+        <w:t xml:space="preserve">The average function, Min function and Max function also have a slightly different implementation when the matrix </w:t>
+      </w:r>
+      <w:proofErr w:type="spellStart"/>
+      <w:r>
+        <w:t>typename</w:t>
+      </w:r>
+      <w:proofErr w:type="spellEnd"/>
+      <w:r>
+        <w:t xml:space="preserve"> is not a primitive type. Two version of each function exist. Each called to the function will check if the </w:t>
+      </w:r>
+      <w:proofErr w:type="spellStart"/>
+      <w:r>
+        <w:t>typename</w:t>
+      </w:r>
+      <w:proofErr w:type="spellEnd"/>
+      <w:r>
+        <w:t xml:space="preserve"> is a reference type. If this is true, it will choose the implementation suited for that datatype. For instance, if the </w:t>
+      </w:r>
+      <w:proofErr w:type="spellStart"/>
+      <w:r>
+        <w:t>typename</w:t>
+      </w:r>
+      <w:proofErr w:type="spellEnd"/>
+      <w:r>
+        <w:t xml:space="preserve"> is complex, we will compare the modulus of two complex number instead of applying the &gt; operator directly to the object.</w:t>
       </w:r>
     </w:p>
     <w:p>
@@ -66,9 +314,145 @@
         <w:t xml:space="preserve">Convolution: The convolution of two matrix is similar to a dot product </w:t>
       </w:r>
       <w:r>
-        <w:t>between two matrices. In the operation, the second operand is called the kernel whose dimension must be smaller than the first operand. To get each entry of the convolution we place the kernel on the first matrix, then multiply and sum their overlapping element. Then we move the kernel and repeat the process until the kernel overlap the lower right corner of the matrix.</w:t>
-      </w:r>
-    </w:p>
+        <w:t xml:space="preserve">between two matrices. In the operation, the second operand is called the kernel whose dimension must be smaller than the first operand. To get each entry of the convolution we place the kernel on the first matrix, </w:t>
+      </w:r>
+      <w:r>
+        <w:lastRenderedPageBreak/>
+        <w:t>then multiply and sum their overlapping element. Then we move the kernel and repeat the process until the kernel overlap the lower right corner of the matrix.</w:t>
+      </w:r>
+    </w:p>
+    <w:p/>
+    <w:p>
+      <w:pPr>
+        <w:rPr>
+          <w:b/>
+          <w:bCs/>
+          <w:sz w:val="32"/>
+          <w:szCs w:val="32"/>
+        </w:rPr>
+      </w:pPr>
+      <w:proofErr w:type="spellStart"/>
+      <w:r>
+        <w:rPr>
+          <w:b/>
+          <w:bCs/>
+          <w:sz w:val="32"/>
+          <w:szCs w:val="32"/>
+        </w:rPr>
+        <w:t>templateUtil.h</w:t>
+      </w:r>
+      <w:proofErr w:type="spellEnd"/>
+    </w:p>
+    <w:p>
+      <w:proofErr w:type="spellStart"/>
+      <w:r>
+        <w:t>is_same</w:t>
+      </w:r>
+      <w:proofErr w:type="spellEnd"/>
+      <w:r>
+        <w:t xml:space="preserve">: using </w:t>
+      </w:r>
+      <w:proofErr w:type="gramStart"/>
+      <w:r>
+        <w:t>std::</w:t>
+      </w:r>
+      <w:proofErr w:type="spellStart"/>
+      <w:proofErr w:type="gramEnd"/>
+      <w:r>
+        <w:t>is_same</w:t>
+      </w:r>
+      <w:proofErr w:type="spellEnd"/>
+      <w:r>
+        <w:t>, it is a function that checks if two types are the same.</w:t>
+      </w:r>
+    </w:p>
+    <w:p>
+      <w:proofErr w:type="spellStart"/>
+      <w:r>
+        <w:t>Is_complex</w:t>
+      </w:r>
+      <w:proofErr w:type="spellEnd"/>
+      <w:r>
+        <w:t xml:space="preserve">: by first initializing the variable </w:t>
+      </w:r>
+      <w:proofErr w:type="spellStart"/>
+      <w:r>
+        <w:t>is_complex_t</w:t>
+      </w:r>
+      <w:proofErr w:type="spellEnd"/>
+      <w:r>
+        <w:t xml:space="preserve"> to false initially, it returns true if and only if the type inside the angular bracket is </w:t>
+      </w:r>
+      <w:proofErr w:type="gramStart"/>
+      <w:r>
+        <w:t>std::</w:t>
+      </w:r>
+      <w:proofErr w:type="gramEnd"/>
+      <w:r>
+        <w:t>complex&lt;T&gt;.</w:t>
+      </w:r>
+    </w:p>
+    <w:p>
+      <w:proofErr w:type="spellStart"/>
+      <w:r>
+        <w:t>is_arithmetic</w:t>
+      </w:r>
+      <w:proofErr w:type="spellEnd"/>
+      <w:proofErr w:type="gramStart"/>
+      <w:r>
+        <w:t xml:space="preserve">: </w:t>
+      </w:r>
+      <w:r>
+        <w:t>:</w:t>
+      </w:r>
+      <w:proofErr w:type="gramEnd"/>
+      <w:r>
+        <w:t xml:space="preserve"> using std::</w:t>
+      </w:r>
+      <w:proofErr w:type="spellStart"/>
+      <w:r>
+        <w:t>i</w:t>
+      </w:r>
+      <w:r>
+        <w:t>s_arithmetic</w:t>
+      </w:r>
+      <w:proofErr w:type="spellEnd"/>
+      <w:r>
+        <w:t xml:space="preserve"> </w:t>
+      </w:r>
+      <w:r>
+        <w:t xml:space="preserve">, it is a function that checks </w:t>
+      </w:r>
+      <w:r>
+        <w:t>if a type is arithmetic.</w:t>
+      </w:r>
+    </w:p>
+    <w:p>
+      <w:r>
+        <w:t>#define if (…</w:t>
+      </w:r>
+      <w:proofErr w:type="gramStart"/>
+      <w:r>
+        <w:t>) :</w:t>
+      </w:r>
+      <w:proofErr w:type="gramEnd"/>
+      <w:r>
+        <w:t xml:space="preserve"> macro using std::</w:t>
+      </w:r>
+      <w:r>
+        <w:tab/>
+      </w:r>
+      <w:proofErr w:type="spellStart"/>
+      <w:r>
+        <w:t>enable_if</w:t>
+      </w:r>
+      <w:proofErr w:type="spellEnd"/>
+      <w:r>
+        <w:t>, it enables when the type matches.</w:t>
+      </w:r>
+    </w:p>
+    <w:p/>
+    <w:p/>
     <w:p>
       <w:pPr>
         <w:rPr>
@@ -303,6 +687,7 @@
         <w:rPr>
           <w:noProof/>
         </w:rPr>
+        <w:lastRenderedPageBreak/>
         <w:drawing>
           <wp:inline distT="0" distB="0" distL="0" distR="0" wp14:anchorId="3AA509EF" wp14:editId="25F6B69B">
             <wp:extent cx="5486400" cy="845820"/>
@@ -696,6 +1081,7 @@
     </w:p>
     <w:p>
       <w:r>
+        <w:lastRenderedPageBreak/>
         <w:t>Convolution of m3 and m4</w:t>
       </w:r>
       <w:r>
@@ -1046,6 +1432,7 @@
           <w:sz w:val="32"/>
           <w:szCs w:val="32"/>
         </w:rPr>
+        <w:lastRenderedPageBreak/>
         <w:t>Problem and Solution:</w:t>
       </w:r>
     </w:p>
@@ -1075,7 +1462,7 @@
 </file>
 
 <file path=word/styles.xml><?xml version="1.0" encoding="utf-8"?>
-<w:styles xmlns:mc="http://schemas.openxmlformats.org/markup-compatibility/2006" xmlns:r="http://schemas.openxmlformats.org/officeDocument/2006/relationships" xmlns:w="http://schemas.openxmlformats.org/wordprocessingml/2006/main" xmlns:w14="http://schemas.microsoft.com/office/word/2010/wordml" xmlns:w15="http://schemas.microsoft.com/office/word/2012/wordml" xmlns:w16cex="http://schemas.microsoft.com/office/word/2018/wordml/cex" xmlns:w16cid="http://schemas.microsoft.com/office/word/2016/wordml/cid" xmlns:w16="http://schemas.microsoft.com/office/word/2018/wordml" xmlns:w16sdtdh="http://schemas.microsoft.com/office/word/2020/wordml/sdtdatahash" xmlns:w16se="http://schemas.microsoft.com/office/word/2015/wordml/symex" mc:Ignorable="w14 w15 w16se w16cid w16 w16cex w16sdtdh">
+<w:styles xmlns:mc="http://schemas.openxmlformats.org/markup-compatibility/2006" xmlns:r="http://schemas.openxmlformats.org/officeDocument/2006/relationships" xmlns:w="http://schemas.openxmlformats.org/wordprocessingml/2006/main" xmlns:w14="http://schemas.microsoft.com/office/word/2010/wordml" xmlns:w15="http://schemas.microsoft.com/office/word/2012/wordml" xmlns:w16cex="http://schemas.microsoft.com/office/word/2018/wordml/cex" xmlns:w16cid="http://schemas.microsoft.com/office/word/2016/wordml/cid" xmlns:w16="http://schemas.microsoft.com/office/word/2018/wordml" xmlns:w16se="http://schemas.microsoft.com/office/word/2015/wordml/symex" mc:Ignorable="w14 w15 w16se w16cid w16 w16cex">
   <w:docDefaults>
     <w:rPrDefault>
       <w:rPr>

</xml_diff>

<commit_message>
add xml and added my comments to analysis
</commit_message>
<xml_diff>
--- a/report.docx
+++ b/report.docx
@@ -311,7 +311,15 @@
     </w:p>
     <w:p>
       <w:r>
-        <w:t xml:space="preserve">Convolution: The convolution of two matrix is similar to a dot product </w:t>
+        <w:t xml:space="preserve">Convolution: The convolution of two matrix is </w:t>
+      </w:r>
+      <w:proofErr w:type="gramStart"/>
+      <w:r>
+        <w:t>similar to</w:t>
+      </w:r>
+      <w:proofErr w:type="gramEnd"/>
+      <w:r>
+        <w:t xml:space="preserve"> a dot product </w:t>
       </w:r>
       <w:r>
         <w:t xml:space="preserve">between two matrices. In the operation, the second operand is called the kernel whose dimension must be smaller than the first operand. To get each entry of the convolution we place the kernel on the first matrix, </w:t>
@@ -319,6 +327,46 @@
       <w:r>
         <w:lastRenderedPageBreak/>
         <w:t>then multiply and sum their overlapping element. Then we move the kernel and repeat the process until the kernel overlap the lower right corner of the matrix.</w:t>
+      </w:r>
+    </w:p>
+    <w:p>
+      <w:pPr>
+        <w:spacing w:line="240" w:lineRule="auto"/>
+        <w:rPr>
+          <w:rFonts w:ascii="Times New Roman" w:eastAsia="Times New Roman" w:hAnsi="Times New Roman" w:cs="Times New Roman"/>
+          <w:color w:val="000000"/>
+          <w:sz w:val="24"/>
+          <w:szCs w:val="24"/>
+          <w:lang w:val="en-KH"/>
+        </w:rPr>
+      </w:pPr>
+      <w:r>
+        <w:rPr>
+          <w:rFonts w:ascii="Calibri" w:eastAsia="Times New Roman" w:hAnsi="Calibri" w:cs="Calibri"/>
+          <w:color w:val="000000"/>
+          <w:lang w:val="en-KH"/>
+        </w:rPr>
+        <w:t>convertToOpenCV: first check type of matrix using is_same, next we initialize a cv::Mat by row,col, type and pointer of the Matrix class.</w:t>
+      </w:r>
+    </w:p>
+    <w:p>
+      <w:pPr>
+        <w:spacing w:line="240" w:lineRule="auto"/>
+        <w:rPr>
+          <w:rFonts w:ascii="Times New Roman" w:eastAsia="Times New Roman" w:hAnsi="Times New Roman" w:cs="Times New Roman"/>
+          <w:color w:val="000000"/>
+          <w:sz w:val="24"/>
+          <w:szCs w:val="24"/>
+          <w:lang w:val="en-KH"/>
+        </w:rPr>
+      </w:pPr>
+      <w:r>
+        <w:rPr>
+          <w:rFonts w:ascii="Calibri" w:eastAsia="Times New Roman" w:hAnsi="Calibri" w:cs="Calibri"/>
+          <w:color w:val="000000"/>
+          <w:lang w:val="en-KH"/>
+        </w:rPr>
+        <w:t>convertFromOpenCV: create an array to store the elements then iterate through the whole matrix and get its value. Then, the Matrix class is instantiated with the rows, cols and array.</w:t>
       </w:r>
     </w:p>
     <w:p/>
@@ -620,6 +668,7 @@
         <w:rPr>
           <w:noProof/>
         </w:rPr>
+        <w:lastRenderedPageBreak/>
         <w:drawing>
           <wp:inline distT="0" distB="0" distL="0" distR="0" wp14:anchorId="5DDAF7B4" wp14:editId="345D9833">
             <wp:extent cx="3802380" cy="830580"/>
@@ -687,7 +736,6 @@
         <w:rPr>
           <w:noProof/>
         </w:rPr>
-        <w:lastRenderedPageBreak/>
         <w:drawing>
           <wp:inline distT="0" distB="0" distL="0" distR="0" wp14:anchorId="3AA509EF" wp14:editId="25F6B69B">
             <wp:extent cx="5486400" cy="845820"/>
@@ -1035,6 +1083,7 @@
         <w:rPr>
           <w:noProof/>
         </w:rPr>
+        <w:lastRenderedPageBreak/>
         <w:drawing>
           <wp:inline distT="0" distB="0" distL="0" distR="0" wp14:anchorId="6F8E8F98" wp14:editId="347EFDCE">
             <wp:extent cx="5486400" cy="1097280"/>
@@ -1081,7 +1130,6 @@
     </w:p>
     <w:p>
       <w:r>
-        <w:lastRenderedPageBreak/>
         <w:t>Convolution of m3 and m4</w:t>
       </w:r>
       <w:r>
@@ -1365,6 +1413,7 @@
         <w:rPr>
           <w:noProof/>
         </w:rPr>
+        <w:lastRenderedPageBreak/>
         <w:drawing>
           <wp:inline distT="0" distB="0" distL="0" distR="0" wp14:anchorId="42D080EC" wp14:editId="06F7FE95">
             <wp:extent cx="5486400" cy="762000"/>
@@ -1432,7 +1481,6 @@
           <w:sz w:val="32"/>
           <w:szCs w:val="32"/>
         </w:rPr>
-        <w:lastRenderedPageBreak/>
         <w:t>Problem and Solution:</w:t>
       </w:r>
     </w:p>
@@ -1887,6 +1935,23 @@
     <w:semiHidden/>
     <w:unhideWhenUsed/>
   </w:style>
+  <w:style w:type="paragraph" w:styleId="NormalWeb">
+    <w:name w:val="Normal (Web)"/>
+    <w:basedOn w:val="Normal"/>
+    <w:uiPriority w:val="99"/>
+    <w:semiHidden/>
+    <w:unhideWhenUsed/>
+    <w:rsid w:val="00E1239D"/>
+    <w:pPr>
+      <w:spacing w:before="100" w:beforeAutospacing="1" w:after="100" w:afterAutospacing="1" w:line="240" w:lineRule="auto"/>
+    </w:pPr>
+    <w:rPr>
+      <w:rFonts w:ascii="Times New Roman" w:eastAsia="Times New Roman" w:hAnsi="Times New Roman" w:cs="Times New Roman"/>
+      <w:sz w:val="24"/>
+      <w:szCs w:val="24"/>
+      <w:lang w:val="en-KH"/>
+    </w:rPr>
+  </w:style>
 </w:styles>
 </file>
 

</xml_diff>

<commit_message>
added screenshots and results to report.docx
</commit_message>
<xml_diff>
--- a/report.docx
+++ b/report.docx
@@ -42,170 +42,37 @@
     </w:p>
     <w:p>
       <w:r>
-        <w:t xml:space="preserve">This implementation uses CSR or Yale format. It has a </w:t>
-      </w:r>
-      <w:proofErr w:type="gramStart"/>
-      <w:r>
-        <w:t>elements</w:t>
-      </w:r>
-      <w:proofErr w:type="gramEnd"/>
-      <w:r>
-        <w:t xml:space="preserve">, </w:t>
-      </w:r>
-      <w:proofErr w:type="spellStart"/>
-      <w:r>
-        <w:t>col_index</w:t>
-      </w:r>
-      <w:proofErr w:type="spellEnd"/>
-      <w:r>
-        <w:t xml:space="preserve">, and </w:t>
-      </w:r>
-      <w:proofErr w:type="spellStart"/>
-      <w:r>
-        <w:t>row_index</w:t>
-      </w:r>
-      <w:proofErr w:type="spellEnd"/>
-      <w:r>
-        <w:t xml:space="preserve"> to store </w:t>
-      </w:r>
-      <w:proofErr w:type="spellStart"/>
-      <w:r>
-        <w:t>sparseMatrix</w:t>
-      </w:r>
-      <w:proofErr w:type="spellEnd"/>
-      <w:r>
-        <w:t>.</w:t>
-      </w:r>
-    </w:p>
-    <w:p>
-      <w:proofErr w:type="spellStart"/>
-      <w:proofErr w:type="gramStart"/>
-      <w:r>
-        <w:t>sparseMatrx</w:t>
-      </w:r>
-      <w:proofErr w:type="spellEnd"/>
-      <w:r>
-        <w:t>(</w:t>
-      </w:r>
-      <w:proofErr w:type="gramEnd"/>
-      <w:r>
-        <w:t xml:space="preserve">int row, int cols): construct empty </w:t>
-      </w:r>
-      <w:proofErr w:type="spellStart"/>
-      <w:r>
-        <w:t>sparseMatrix</w:t>
-      </w:r>
-      <w:proofErr w:type="spellEnd"/>
-      <w:r>
-        <w:t xml:space="preserve"> object.</w:t>
-      </w:r>
-    </w:p>
-    <w:p>
-      <w:proofErr w:type="spellStart"/>
-      <w:proofErr w:type="gramStart"/>
-      <w:r>
-        <w:t>SparseMatrix</w:t>
-      </w:r>
-      <w:proofErr w:type="spellEnd"/>
-      <w:r>
-        <w:t>(</w:t>
-      </w:r>
-      <w:proofErr w:type="gramEnd"/>
-      <w:r>
-        <w:t xml:space="preserve">Matrix&lt;T&gt; &amp; matrix): construct </w:t>
-      </w:r>
-      <w:proofErr w:type="spellStart"/>
-      <w:r>
-        <w:t>sparseMatrix</w:t>
-      </w:r>
-      <w:proofErr w:type="spellEnd"/>
-      <w:r>
-        <w:t xml:space="preserve"> from Matrix class. (a conversion)</w:t>
-      </w:r>
-    </w:p>
-    <w:p>
-      <w:proofErr w:type="spellStart"/>
-      <w:proofErr w:type="gramStart"/>
-      <w:r>
-        <w:t>sparseMatrix</w:t>
-      </w:r>
-      <w:proofErr w:type="spellEnd"/>
-      <w:r>
-        <w:t>(</w:t>
-      </w:r>
-      <w:proofErr w:type="gramEnd"/>
-      <w:r>
-        <w:t xml:space="preserve">const </w:t>
-      </w:r>
-      <w:proofErr w:type="spellStart"/>
-      <w:r>
-        <w:t>sparseMatrix</w:t>
-      </w:r>
-      <w:proofErr w:type="spellEnd"/>
-      <w:r>
-        <w:t>&lt;T&gt; &amp; other&gt;: copy constructor.</w:t>
-      </w:r>
-    </w:p>
-    <w:p>
-      <w:r>
-        <w:t>~</w:t>
-      </w:r>
-      <w:proofErr w:type="spellStart"/>
-      <w:proofErr w:type="gramStart"/>
-      <w:r>
-        <w:t>sparseMatrix</w:t>
-      </w:r>
-      <w:proofErr w:type="spellEnd"/>
-      <w:r>
-        <w:t>(</w:t>
-      </w:r>
-      <w:proofErr w:type="gramEnd"/>
-      <w:r>
-        <w:t xml:space="preserve">): default </w:t>
-      </w:r>
-      <w:proofErr w:type="spellStart"/>
-      <w:r>
-        <w:t>deconstructor</w:t>
-      </w:r>
-      <w:proofErr w:type="spellEnd"/>
-    </w:p>
-    <w:p>
-      <w:proofErr w:type="spellStart"/>
-      <w:r>
-        <w:t>ConvertToDense</w:t>
-      </w:r>
-      <w:proofErr w:type="spellEnd"/>
-      <w:r>
-        <w:t>(</w:t>
-      </w:r>
-      <w:proofErr w:type="spellStart"/>
-      <w:r>
-        <w:t>sparseMatrix</w:t>
-      </w:r>
-      <w:proofErr w:type="spellEnd"/>
-      <w:r>
-        <w:t xml:space="preserve">): convert a </w:t>
-      </w:r>
-      <w:proofErr w:type="spellStart"/>
-      <w:r>
-        <w:t>sparseMatrix</w:t>
-      </w:r>
-      <w:proofErr w:type="spellEnd"/>
-      <w:r>
-        <w:t xml:space="preserve"> to dense Matrix.</w:t>
-      </w:r>
-    </w:p>
-    <w:p>
-      <w:r>
-        <w:t xml:space="preserve">Thus, this allows a conversion between </w:t>
-      </w:r>
-      <w:proofErr w:type="spellStart"/>
-      <w:r>
-        <w:t>sparseMatrix</w:t>
-      </w:r>
-      <w:proofErr w:type="spellEnd"/>
-      <w:r>
-        <w:t xml:space="preserve"> and Matrix class with ease.</w:t>
+        <w:t>This implementation uses CSR or Yale format. It has a elements, col_index, and row_index to store sparseMatrix.</w:t>
+      </w:r>
+    </w:p>
+    <w:p>
+      <w:r>
+        <w:t>sparseMatrx(int row, int cols): construct empty sparseMatrix object.</w:t>
+      </w:r>
+    </w:p>
+    <w:p>
+      <w:r>
+        <w:t>SparseMatrix(Matrix&lt;T&gt; &amp; matrix): construct sparseMatrix from Matrix class. (a conversion)</w:t>
+      </w:r>
+    </w:p>
+    <w:p>
+      <w:r>
+        <w:t>sparseMatrix(const sparseMatrix&lt;T&gt; &amp; other&gt;: copy constructor.</w:t>
+      </w:r>
+    </w:p>
+    <w:p>
+      <w:r>
+        <w:t>~sparseMatrix(): default deconstructor</w:t>
+      </w:r>
+    </w:p>
+    <w:p>
+      <w:r>
+        <w:t>ConvertToDense(sparseMatrix): convert a sparseMatrix to dense Matrix.</w:t>
+      </w:r>
+    </w:p>
+    <w:p>
+      <w:r>
+        <w:t>Thus, this allows a conversion between sparseMatrix and Matrix class with ease.</w:t>
       </w:r>
     </w:p>
     <w:p>
@@ -239,15 +106,7 @@
     </w:p>
     <w:p>
       <w:r>
-        <w:t xml:space="preserve">Reshaping: </w:t>
-      </w:r>
-      <w:proofErr w:type="gramStart"/>
-      <w:r>
-        <w:t>in order to</w:t>
-      </w:r>
-      <w:proofErr w:type="gramEnd"/>
-      <w:r>
-        <w:t xml:space="preserve"> reshape we simply change the value of row and col if the product of the new value equal to the original size.</w:t>
+        <w:t>Reshaping: in order to reshape we simply change the value of row and col if the product of the new value equal to the original size.</w:t>
       </w:r>
     </w:p>
     <w:p>
@@ -282,44 +141,12 @@
     </w:p>
     <w:p>
       <w:r>
-        <w:t xml:space="preserve">The average function, Min function and Max function also have a slightly different implementation when the matrix </w:t>
-      </w:r>
-      <w:proofErr w:type="spellStart"/>
-      <w:r>
-        <w:t>typename</w:t>
-      </w:r>
-      <w:proofErr w:type="spellEnd"/>
-      <w:r>
-        <w:t xml:space="preserve"> is not a primitive type. Two version of each function exist. Each called to the function will check if the </w:t>
-      </w:r>
-      <w:proofErr w:type="spellStart"/>
-      <w:r>
-        <w:t>typename</w:t>
-      </w:r>
-      <w:proofErr w:type="spellEnd"/>
-      <w:r>
-        <w:t xml:space="preserve"> is a reference type. If this is true, it will choose the implementation suited for that datatype. For instance, if the </w:t>
-      </w:r>
-      <w:proofErr w:type="spellStart"/>
-      <w:r>
-        <w:t>typename</w:t>
-      </w:r>
-      <w:proofErr w:type="spellEnd"/>
-      <w:r>
-        <w:t xml:space="preserve"> is complex, we will compare the modulus of two complex number instead of applying the &gt; operator directly to the object.</w:t>
-      </w:r>
-    </w:p>
-    <w:p>
-      <w:r>
-        <w:t xml:space="preserve">Convolution: The convolution of two matrix is </w:t>
-      </w:r>
-      <w:proofErr w:type="gramStart"/>
-      <w:r>
-        <w:t>similar to</w:t>
-      </w:r>
-      <w:proofErr w:type="gramEnd"/>
-      <w:r>
-        <w:t xml:space="preserve"> a dot product </w:t>
+        <w:t>The average function, Min function and Max function also have a slightly different implementation when the matrix typename is not a primitive type. Two version of each function exist. Each called to the function will check if the typename is a reference type. If this is true, it will choose the implementation suited for that datatype. For instance, if the typename is complex, we will compare the modulus of two complex number instead of applying the &gt; operator directly to the object.</w:t>
+      </w:r>
+    </w:p>
+    <w:p>
+      <w:r>
+        <w:t xml:space="preserve">Convolution: The convolution of two matrix is similar to a dot product </w:t>
       </w:r>
       <w:r>
         <w:t xml:space="preserve">between two matrices. In the operation, the second operand is called the kernel whose dimension must be smaller than the first operand. To get each entry of the convolution we place the kernel on the first matrix, </w:t>
@@ -379,7 +206,6 @@
           <w:szCs w:val="32"/>
         </w:rPr>
       </w:pPr>
-      <w:proofErr w:type="spellStart"/>
       <w:r>
         <w:rPr>
           <w:b/>
@@ -389,114 +215,29 @@
         </w:rPr>
         <w:t>templateUtil.h</w:t>
       </w:r>
-      <w:proofErr w:type="spellEnd"/>
-    </w:p>
-    <w:p>
-      <w:proofErr w:type="spellStart"/>
-      <w:r>
-        <w:t>is_same</w:t>
-      </w:r>
-      <w:proofErr w:type="spellEnd"/>
-      <w:r>
-        <w:t xml:space="preserve">: using </w:t>
-      </w:r>
-      <w:proofErr w:type="gramStart"/>
-      <w:r>
-        <w:t>std::</w:t>
-      </w:r>
-      <w:proofErr w:type="spellStart"/>
-      <w:proofErr w:type="gramEnd"/>
-      <w:r>
-        <w:t>is_same</w:t>
-      </w:r>
-      <w:proofErr w:type="spellEnd"/>
-      <w:r>
-        <w:t>, it is a function that checks if two types are the same.</w:t>
-      </w:r>
-    </w:p>
-    <w:p>
-      <w:proofErr w:type="spellStart"/>
-      <w:r>
-        <w:t>Is_complex</w:t>
-      </w:r>
-      <w:proofErr w:type="spellEnd"/>
-      <w:r>
-        <w:t xml:space="preserve">: by first initializing the variable </w:t>
-      </w:r>
-      <w:proofErr w:type="spellStart"/>
-      <w:r>
-        <w:t>is_complex_t</w:t>
-      </w:r>
-      <w:proofErr w:type="spellEnd"/>
-      <w:r>
-        <w:t xml:space="preserve"> to false initially, it returns true if and only if the type inside the angular bracket is </w:t>
-      </w:r>
-      <w:proofErr w:type="gramStart"/>
-      <w:r>
-        <w:t>std::</w:t>
-      </w:r>
-      <w:proofErr w:type="gramEnd"/>
-      <w:r>
-        <w:t>complex&lt;T&gt;.</w:t>
-      </w:r>
-    </w:p>
-    <w:p>
-      <w:proofErr w:type="spellStart"/>
-      <w:r>
-        <w:t>is_arithmetic</w:t>
-      </w:r>
-      <w:proofErr w:type="spellEnd"/>
-      <w:proofErr w:type="gramStart"/>
-      <w:r>
-        <w:t xml:space="preserve">: </w:t>
-      </w:r>
-      <w:r>
-        <w:t>:</w:t>
-      </w:r>
-      <w:proofErr w:type="gramEnd"/>
-      <w:r>
-        <w:t xml:space="preserve"> using std::</w:t>
-      </w:r>
-      <w:proofErr w:type="spellStart"/>
-      <w:r>
-        <w:t>i</w:t>
-      </w:r>
-      <w:r>
-        <w:t>s_arithmetic</w:t>
-      </w:r>
-      <w:proofErr w:type="spellEnd"/>
-      <w:r>
-        <w:t xml:space="preserve"> </w:t>
-      </w:r>
-      <w:r>
-        <w:t xml:space="preserve">, it is a function that checks </w:t>
-      </w:r>
-      <w:r>
-        <w:t>if a type is arithmetic.</w:t>
-      </w:r>
-    </w:p>
-    <w:p>
-      <w:r>
-        <w:t>#define if (…</w:t>
-      </w:r>
-      <w:proofErr w:type="gramStart"/>
-      <w:r>
-        <w:t>) :</w:t>
-      </w:r>
-      <w:proofErr w:type="gramEnd"/>
-      <w:r>
-        <w:t xml:space="preserve"> macro using std::</w:t>
+    </w:p>
+    <w:p>
+      <w:r>
+        <w:t>is_same: using std::is_same, it is a function that checks if two types are the same.</w:t>
+      </w:r>
+    </w:p>
+    <w:p>
+      <w:r>
+        <w:t>Is_complex: by first initializing the variable is_complex_t to false initially, it returns true if and only if the type inside the angular bracket is std::complex&lt;T&gt;.</w:t>
+      </w:r>
+    </w:p>
+    <w:p>
+      <w:r>
+        <w:t>is_arithmetic: : using std::is_arithmetic , it is a function that checks if a type is arithmetic.</w:t>
+      </w:r>
+    </w:p>
+    <w:p>
+      <w:r>
+        <w:t>#define if (…) : macro using std::</w:t>
       </w:r>
       <w:r>
         <w:tab/>
-      </w:r>
-      <w:proofErr w:type="spellStart"/>
-      <w:r>
-        <w:t>enable_if</w:t>
-      </w:r>
-      <w:proofErr w:type="spellEnd"/>
-      <w:r>
-        <w:t>, it enables when the type matches.</w:t>
+        <w:t>enable_if, it enables when the type matches.</w:t>
       </w:r>
     </w:p>
     <w:p/>
@@ -523,9 +264,110 @@
     <w:p>
       <w:pPr>
         <w:rPr>
-          <w:noProof/>
-        </w:rPr>
-      </w:pPr>
+          <w:b/>
+          <w:bCs/>
+          <w:sz w:val="32"/>
+          <w:szCs w:val="32"/>
+        </w:rPr>
+      </w:pPr>
+      <w:r>
+        <w:rPr>
+          <w:b/>
+          <w:bCs/>
+          <w:sz w:val="32"/>
+          <w:szCs w:val="32"/>
+        </w:rPr>
+        <w:t>Sparse Matrix</w:t>
+      </w:r>
+    </w:p>
+    <w:p>
+      <w:pPr>
+        <w:rPr>
+          <w:noProof/>
+        </w:rPr>
+      </w:pPr>
+      <w:r>
+        <w:rPr>
+          <w:noProof/>
+        </w:rPr>
+        <w:t>Sparse Matrix conversion:</w:t>
+      </w:r>
+    </w:p>
+    <w:p>
+      <w:pPr>
+        <w:rPr>
+          <w:noProof/>
+        </w:rPr>
+      </w:pPr>
+      <w:r>
+        <w:rPr>
+          <w:noProof/>
+        </w:rPr>
+        <w:drawing>
+          <wp:inline distT="0" distB="0" distL="0" distR="0" wp14:anchorId="10EB0D5D" wp14:editId="7F57EEAB">
+            <wp:extent cx="1595120" cy="1525767"/>
+            <wp:effectExtent l="0" t="0" r="5080" b="0"/>
+            <wp:docPr id="7" name="Picture 7" descr="Text&#10;&#10;Description automatically generated with low confidence"/>
+            <wp:cNvGraphicFramePr>
+              <a:graphicFrameLocks xmlns:a="http://schemas.openxmlformats.org/drawingml/2006/main" noChangeAspect="1"/>
+            </wp:cNvGraphicFramePr>
+            <a:graphic xmlns:a="http://schemas.openxmlformats.org/drawingml/2006/main">
+              <a:graphicData uri="http://schemas.openxmlformats.org/drawingml/2006/picture">
+                <pic:pic xmlns:pic="http://schemas.openxmlformats.org/drawingml/2006/picture">
+                  <pic:nvPicPr>
+                    <pic:cNvPr id="7" name="Picture 7" descr="Text&#10;&#10;Description automatically generated with low confidence"/>
+                    <pic:cNvPicPr/>
+                  </pic:nvPicPr>
+                  <pic:blipFill>
+                    <a:blip r:embed="rId4">
+                      <a:extLst>
+                        <a:ext uri="{28A0092B-C50C-407E-A947-70E740481C1C}">
+                          <a14:useLocalDpi xmlns:a14="http://schemas.microsoft.com/office/drawing/2010/main" val="0"/>
+                        </a:ext>
+                      </a:extLst>
+                    </a:blip>
+                    <a:stretch>
+                      <a:fillRect/>
+                    </a:stretch>
+                  </pic:blipFill>
+                  <pic:spPr>
+                    <a:xfrm>
+                      <a:off x="0" y="0"/>
+                      <a:ext cx="1605726" cy="1535912"/>
+                    </a:xfrm>
+                    <a:prstGeom prst="rect">
+                      <a:avLst/>
+                    </a:prstGeom>
+                  </pic:spPr>
+                </pic:pic>
+              </a:graphicData>
+            </a:graphic>
+          </wp:inline>
+        </w:drawing>
+      </w:r>
+    </w:p>
+    <w:p>
+      <w:pPr>
+        <w:rPr>
+          <w:noProof/>
+        </w:rPr>
+      </w:pPr>
+      <w:r>
+        <w:rPr>
+          <w:b/>
+          <w:bCs/>
+          <w:noProof/>
+          <w:sz w:val="32"/>
+          <w:szCs w:val="32"/>
+        </w:rPr>
+        <w:t xml:space="preserve">Matrix </w:t>
+      </w:r>
+      <w:r>
+        <w:rPr>
+          <w:noProof/>
+        </w:rPr>
+        <w:br/>
+      </w:r>
       <w:r>
         <w:rPr>
           <w:noProof/>
@@ -554,7 +396,7 @@
                     <pic:cNvPicPr/>
                   </pic:nvPicPr>
                   <pic:blipFill rotWithShape="1">
-                    <a:blip r:embed="rId4"/>
+                    <a:blip r:embed="rId5"/>
                     <a:srcRect b="73086"/>
                     <a:stretch/>
                   </pic:blipFill>
@@ -584,15 +426,8 @@
     </w:p>
     <w:p>
       <w:r>
-        <w:t xml:space="preserve">Result of </w:t>
-      </w:r>
-      <w:proofErr w:type="gramStart"/>
-      <w:r>
-        <w:t>Sum(</w:t>
-      </w:r>
-      <w:proofErr w:type="gramEnd"/>
-      <w:r>
-        <w:t>1):</w:t>
+        <w:lastRenderedPageBreak/>
+        <w:t>Result of Sum(1):</w:t>
       </w:r>
     </w:p>
     <w:p>
@@ -616,7 +451,7 @@
                     <pic:cNvPicPr/>
                   </pic:nvPicPr>
                   <pic:blipFill rotWithShape="1">
-                    <a:blip r:embed="rId5"/>
+                    <a:blip r:embed="rId6"/>
                     <a:srcRect l="-1" r="-416" b="69877"/>
                     <a:stretch/>
                   </pic:blipFill>
@@ -647,28 +482,19 @@
     <w:p/>
     <w:p>
       <w:r>
-        <w:t xml:space="preserve">Result of </w:t>
-      </w:r>
-      <w:proofErr w:type="gramStart"/>
-      <w:r>
-        <w:t>Max(</w:t>
-      </w:r>
-      <w:proofErr w:type="gramEnd"/>
-      <w:r>
-        <w:t>):</w:t>
-      </w:r>
-    </w:p>
-    <w:p>
-      <w:pPr>
-        <w:rPr>
-          <w:noProof/>
-        </w:rPr>
-      </w:pPr>
-      <w:r>
-        <w:rPr>
-          <w:noProof/>
-        </w:rPr>
-        <w:lastRenderedPageBreak/>
+        <w:t>Result of Max():</w:t>
+      </w:r>
+    </w:p>
+    <w:p>
+      <w:pPr>
+        <w:rPr>
+          <w:noProof/>
+        </w:rPr>
+      </w:pPr>
+      <w:r>
+        <w:rPr>
+          <w:noProof/>
+        </w:rPr>
         <w:drawing>
           <wp:inline distT="0" distB="0" distL="0" distR="0" wp14:anchorId="5DDAF7B4" wp14:editId="345D9833">
             <wp:extent cx="3802380" cy="830580"/>
@@ -685,7 +511,7 @@
                     <pic:cNvPicPr/>
                   </pic:nvPicPr>
                   <pic:blipFill rotWithShape="1">
-                    <a:blip r:embed="rId6"/>
+                    <a:blip r:embed="rId7"/>
                     <a:srcRect r="30694" b="73086"/>
                     <a:stretch/>
                   </pic:blipFill>
@@ -715,15 +541,7 @@
     </w:p>
     <w:p>
       <w:r>
-        <w:t xml:space="preserve">Result of </w:t>
-      </w:r>
-      <w:proofErr w:type="gramStart"/>
-      <w:r>
-        <w:t>Max(</w:t>
-      </w:r>
-      <w:proofErr w:type="gramEnd"/>
-      <w:r>
-        <w:t>0):</w:t>
+        <w:t>Result of Max(0):</w:t>
       </w:r>
     </w:p>
     <w:p>
@@ -752,7 +570,7 @@
                     <pic:cNvPicPr/>
                   </pic:nvPicPr>
                   <pic:blipFill rotWithShape="1">
-                    <a:blip r:embed="rId7"/>
+                    <a:blip r:embed="rId8"/>
                     <a:srcRect b="72592"/>
                     <a:stretch/>
                   </pic:blipFill>
@@ -819,7 +637,7 @@
                     <pic:cNvPicPr/>
                   </pic:nvPicPr>
                   <pic:blipFill rotWithShape="1">
-                    <a:blip r:embed="rId8"/>
+                    <a:blip r:embed="rId9"/>
                     <a:srcRect b="69877"/>
                     <a:stretch/>
                   </pic:blipFill>
@@ -892,7 +710,7 @@
                     <pic:cNvPicPr/>
                   </pic:nvPicPr>
                   <pic:blipFill rotWithShape="1">
-                    <a:blip r:embed="rId9"/>
+                    <a:blip r:embed="rId10"/>
                     <a:srcRect b="74321"/>
                     <a:stretch/>
                   </pic:blipFill>
@@ -959,7 +777,7 @@
                     <pic:cNvPicPr/>
                   </pic:nvPicPr>
                   <pic:blipFill rotWithShape="1">
-                    <a:blip r:embed="rId10"/>
+                    <a:blip r:embed="rId11"/>
                     <a:srcRect b="76790"/>
                     <a:stretch/>
                   </pic:blipFill>
@@ -1010,6 +828,7 @@
         <w:rPr>
           <w:noProof/>
         </w:rPr>
+        <w:lastRenderedPageBreak/>
         <w:drawing>
           <wp:inline distT="0" distB="0" distL="0" distR="0" wp14:anchorId="6157EA5C" wp14:editId="44485957">
             <wp:extent cx="5486400" cy="1028700"/>
@@ -1026,7 +845,7 @@
                     <pic:cNvPicPr/>
                   </pic:nvPicPr>
                   <pic:blipFill rotWithShape="1">
-                    <a:blip r:embed="rId11"/>
+                    <a:blip r:embed="rId12"/>
                     <a:srcRect b="66667"/>
                     <a:stretch/>
                   </pic:blipFill>
@@ -1083,7 +902,6 @@
         <w:rPr>
           <w:noProof/>
         </w:rPr>
-        <w:lastRenderedPageBreak/>
         <w:drawing>
           <wp:inline distT="0" distB="0" distL="0" distR="0" wp14:anchorId="6F8E8F98" wp14:editId="347EFDCE">
             <wp:extent cx="5486400" cy="1097280"/>
@@ -1100,7 +918,7 @@
                     <pic:cNvPicPr/>
                   </pic:nvPicPr>
                   <pic:blipFill rotWithShape="1">
-                    <a:blip r:embed="rId12"/>
+                    <a:blip r:embed="rId13"/>
                     <a:srcRect b="64444"/>
                     <a:stretch/>
                   </pic:blipFill>
@@ -1162,7 +980,7 @@
                     <pic:cNvPicPr/>
                   </pic:nvPicPr>
                   <pic:blipFill rotWithShape="1">
-                    <a:blip r:embed="rId13"/>
+                    <a:blip r:embed="rId14"/>
                     <a:srcRect b="61482"/>
                     <a:stretch/>
                   </pic:blipFill>
@@ -1221,7 +1039,7 @@
                     <pic:cNvPicPr/>
                   </pic:nvPicPr>
                   <pic:blipFill rotWithShape="1">
-                    <a:blip r:embed="rId14"/>
+                    <a:blip r:embed="rId15"/>
                     <a:srcRect b="71193"/>
                     <a:stretch/>
                   </pic:blipFill>
@@ -1294,7 +1112,7 @@
                     <pic:cNvPicPr/>
                   </pic:nvPicPr>
                   <pic:blipFill rotWithShape="1">
-                    <a:blip r:embed="rId15"/>
+                    <a:blip r:embed="rId16"/>
                     <a:srcRect b="73169"/>
                     <a:stretch/>
                   </pic:blipFill>
@@ -1345,6 +1163,7 @@
         <w:rPr>
           <w:noProof/>
         </w:rPr>
+        <w:lastRenderedPageBreak/>
         <w:drawing>
           <wp:inline distT="0" distB="0" distL="0" distR="0" wp14:anchorId="045AED7A" wp14:editId="62A8FAAE">
             <wp:extent cx="5486400" cy="782320"/>
@@ -1361,7 +1180,7 @@
                     <pic:cNvPicPr/>
                   </pic:nvPicPr>
                   <pic:blipFill rotWithShape="1">
-                    <a:blip r:embed="rId16"/>
+                    <a:blip r:embed="rId17"/>
                     <a:srcRect b="74650"/>
                     <a:stretch/>
                   </pic:blipFill>
@@ -1394,26 +1213,20 @@
     <w:p/>
     <w:p/>
     <w:p>
-      <w:proofErr w:type="gramStart"/>
-      <w:r>
-        <w:t>Slice(</w:t>
-      </w:r>
-      <w:proofErr w:type="gramEnd"/>
-      <w:r>
-        <w:t>0,2,2,0,2,-1) with complex entries</w:t>
-      </w:r>
-    </w:p>
-    <w:p>
-      <w:pPr>
-        <w:rPr>
-          <w:noProof/>
-        </w:rPr>
-      </w:pPr>
-      <w:r>
-        <w:rPr>
-          <w:noProof/>
-        </w:rPr>
-        <w:lastRenderedPageBreak/>
+      <w:r>
+        <w:t>Slice(0,2,2,0,2,-1) with complex entries</w:t>
+      </w:r>
+    </w:p>
+    <w:p>
+      <w:pPr>
+        <w:rPr>
+          <w:noProof/>
+        </w:rPr>
+      </w:pPr>
+      <w:r>
+        <w:rPr>
+          <w:noProof/>
+        </w:rPr>
         <w:drawing>
           <wp:inline distT="0" distB="0" distL="0" distR="0" wp14:anchorId="42D080EC" wp14:editId="06F7FE95">
             <wp:extent cx="5486400" cy="762000"/>
@@ -1430,7 +1243,7 @@
                     <pic:cNvPicPr/>
                   </pic:nvPicPr>
                   <pic:blipFill rotWithShape="1">
-                    <a:blip r:embed="rId17"/>
+                    <a:blip r:embed="rId18"/>
                     <a:srcRect b="75309"/>
                     <a:stretch/>
                   </pic:blipFill>
@@ -1464,6 +1277,190 @@
           <w:noProof/>
         </w:rPr>
       </w:pPr>
+    </w:p>
+    <w:p>
+      <w:pPr>
+        <w:rPr>
+          <w:noProof/>
+        </w:rPr>
+      </w:pPr>
+      <w:r>
+        <w:rPr>
+          <w:noProof/>
+        </w:rPr>
+        <w:t>openCV::mat conversion to and from openCV</w:t>
+      </w:r>
+    </w:p>
+    <w:p>
+      <w:pPr>
+        <w:rPr>
+          <w:noProof/>
+        </w:rPr>
+      </w:pPr>
+      <w:r>
+        <w:rPr>
+          <w:noProof/>
+        </w:rPr>
+        <w:drawing>
+          <wp:inline distT="0" distB="0" distL="0" distR="0" wp14:anchorId="00790A51" wp14:editId="1FF97C77">
+            <wp:extent cx="2872060" cy="2651760"/>
+            <wp:effectExtent l="0" t="0" r="0" b="2540"/>
+            <wp:docPr id="15" name="Picture 15" descr="Calendar&#10;&#10;Description automatically generated"/>
+            <wp:cNvGraphicFramePr>
+              <a:graphicFrameLocks xmlns:a="http://schemas.openxmlformats.org/drawingml/2006/main" noChangeAspect="1"/>
+            </wp:cNvGraphicFramePr>
+            <a:graphic xmlns:a="http://schemas.openxmlformats.org/drawingml/2006/main">
+              <a:graphicData uri="http://schemas.openxmlformats.org/drawingml/2006/picture">
+                <pic:pic xmlns:pic="http://schemas.openxmlformats.org/drawingml/2006/picture">
+                  <pic:nvPicPr>
+                    <pic:cNvPr id="15" name="Picture 15" descr="Calendar&#10;&#10;Description automatically generated"/>
+                    <pic:cNvPicPr/>
+                  </pic:nvPicPr>
+                  <pic:blipFill>
+                    <a:blip r:embed="rId19">
+                      <a:extLst>
+                        <a:ext uri="{28A0092B-C50C-407E-A947-70E740481C1C}">
+                          <a14:useLocalDpi xmlns:a14="http://schemas.microsoft.com/office/drawing/2010/main" val="0"/>
+                        </a:ext>
+                      </a:extLst>
+                    </a:blip>
+                    <a:stretch>
+                      <a:fillRect/>
+                    </a:stretch>
+                  </pic:blipFill>
+                  <pic:spPr>
+                    <a:xfrm>
+                      <a:off x="0" y="0"/>
+                      <a:ext cx="2885686" cy="2664341"/>
+                    </a:xfrm>
+                    <a:prstGeom prst="rect">
+                      <a:avLst/>
+                    </a:prstGeom>
+                  </pic:spPr>
+                </pic:pic>
+              </a:graphicData>
+            </a:graphic>
+          </wp:inline>
+        </w:drawing>
+      </w:r>
+    </w:p>
+    <w:p>
+      <w:pPr>
+        <w:rPr>
+          <w:b/>
+          <w:bCs/>
+          <w:noProof/>
+          <w:sz w:val="32"/>
+          <w:szCs w:val="32"/>
+        </w:rPr>
+      </w:pPr>
+      <w:r>
+        <w:rPr>
+          <w:b/>
+          <w:bCs/>
+          <w:noProof/>
+          <w:sz w:val="32"/>
+          <w:szCs w:val="32"/>
+        </w:rPr>
+        <w:t>Template</w:t>
+      </w:r>
+      <w:r>
+        <w:rPr>
+          <w:b/>
+          <w:bCs/>
+          <w:noProof/>
+          <w:sz w:val="32"/>
+          <w:szCs w:val="32"/>
+        </w:rPr>
+        <w:t xml:space="preserve"> </w:t>
+      </w:r>
+      <w:r>
+        <w:rPr>
+          <w:b/>
+          <w:bCs/>
+          <w:noProof/>
+          <w:sz w:val="32"/>
+          <w:szCs w:val="32"/>
+        </w:rPr>
+        <w:t>Util</w:t>
+      </w:r>
+      <w:r>
+        <w:rPr>
+          <w:b/>
+          <w:bCs/>
+          <w:noProof/>
+          <w:sz w:val="32"/>
+          <w:szCs w:val="32"/>
+        </w:rPr>
+        <w:t>ities</w:t>
+      </w:r>
+    </w:p>
+    <w:p>
+      <w:pPr>
+        <w:rPr>
+          <w:noProof/>
+        </w:rPr>
+      </w:pPr>
+      <w:r>
+        <w:rPr>
+          <w:noProof/>
+        </w:rPr>
+        <w:t>Test its functions</w:t>
+      </w:r>
+    </w:p>
+    <w:p>
+      <w:pPr>
+        <w:rPr>
+          <w:noProof/>
+        </w:rPr>
+      </w:pPr>
+      <w:r>
+        <w:rPr>
+          <w:noProof/>
+        </w:rPr>
+        <w:lastRenderedPageBreak/>
+        <w:drawing>
+          <wp:inline distT="0" distB="0" distL="0" distR="0" wp14:anchorId="6FAA98DC" wp14:editId="47C3EC2A">
+            <wp:extent cx="2646262" cy="1330960"/>
+            <wp:effectExtent l="0" t="0" r="0" b="2540"/>
+            <wp:docPr id="17" name="Picture 17" descr="Text&#10;&#10;Description automatically generated"/>
+            <wp:cNvGraphicFramePr>
+              <a:graphicFrameLocks xmlns:a="http://schemas.openxmlformats.org/drawingml/2006/main" noChangeAspect="1"/>
+            </wp:cNvGraphicFramePr>
+            <a:graphic xmlns:a="http://schemas.openxmlformats.org/drawingml/2006/main">
+              <a:graphicData uri="http://schemas.openxmlformats.org/drawingml/2006/picture">
+                <pic:pic xmlns:pic="http://schemas.openxmlformats.org/drawingml/2006/picture">
+                  <pic:nvPicPr>
+                    <pic:cNvPr id="17" name="Picture 17" descr="Text&#10;&#10;Description automatically generated"/>
+                    <pic:cNvPicPr/>
+                  </pic:nvPicPr>
+                  <pic:blipFill>
+                    <a:blip r:embed="rId20">
+                      <a:extLst>
+                        <a:ext uri="{28A0092B-C50C-407E-A947-70E740481C1C}">
+                          <a14:useLocalDpi xmlns:a14="http://schemas.microsoft.com/office/drawing/2010/main" val="0"/>
+                        </a:ext>
+                      </a:extLst>
+                    </a:blip>
+                    <a:stretch>
+                      <a:fillRect/>
+                    </a:stretch>
+                  </pic:blipFill>
+                  <pic:spPr>
+                    <a:xfrm>
+                      <a:off x="0" y="0"/>
+                      <a:ext cx="2664050" cy="1339907"/>
+                    </a:xfrm>
+                    <a:prstGeom prst="rect">
+                      <a:avLst/>
+                    </a:prstGeom>
+                  </pic:spPr>
+                </pic:pic>
+              </a:graphicData>
+            </a:graphic>
+          </wp:inline>
+        </w:drawing>
+      </w:r>
     </w:p>
     <w:p>
       <w:pPr>

</xml_diff>